<commit_message>
final commit pre submission stage 2
</commit_message>
<xml_diff>
--- a/Documentation/Critical Reflection Document.docx
+++ b/Documentation/Critical Reflection Document.docx
@@ -90,25 +90,36 @@
           <w:iCs/>
           <w:color w:val="000000" w:themeColor="text1"/>
         </w:rPr>
-        <w:t xml:space="preserve"> Artur Machura</w:t>
-      </w:r>
-    </w:p>
-    <w:p>
-      <w:pPr>
+        <w:t xml:space="preserve"> Artur </w:t>
+      </w:r>
+      <w:proofErr w:type="spellStart"/>
+      <w:r>
         <w:rPr>
           <w:rFonts w:ascii="Aptos" w:eastAsia="Aptos" w:hAnsi="Aptos" w:cs="Aptos"/>
           <w:i/>
           <w:iCs/>
           <w:color w:val="000000" w:themeColor="text1"/>
         </w:rPr>
-      </w:pPr>
-      <w:r>
+        <w:t>Machura</w:t>
+      </w:r>
+      <w:proofErr w:type="spellEnd"/>
+    </w:p>
+    <w:p>
+      <w:pPr>
         <w:rPr>
           <w:rFonts w:ascii="Aptos" w:eastAsia="Aptos" w:hAnsi="Aptos" w:cs="Aptos"/>
           <w:i/>
           <w:iCs/>
           <w:color w:val="000000" w:themeColor="text1"/>
         </w:rPr>
+      </w:pPr>
+      <w:r>
+        <w:rPr>
+          <w:rFonts w:ascii="Aptos" w:eastAsia="Aptos" w:hAnsi="Aptos" w:cs="Aptos"/>
+          <w:i/>
+          <w:iCs/>
+          <w:color w:val="000000" w:themeColor="text1"/>
+        </w:rPr>
         <w:t>(500 words)</w:t>
       </w:r>
     </w:p>
@@ -139,19 +150,7 @@
         <w:rPr>
           <w:rFonts w:ascii="Aptos" w:eastAsia="Aptos" w:hAnsi="Aptos" w:cs="Aptos"/>
         </w:rPr>
-        <w:t xml:space="preserve">This </w:t>
-      </w:r>
-      <w:r>
-        <w:rPr>
-          <w:rFonts w:ascii="Aptos" w:eastAsia="Aptos" w:hAnsi="Aptos" w:cs="Aptos"/>
-        </w:rPr>
-        <w:t>Dark Fantasy Armoury 3D Scene</w:t>
-      </w:r>
-      <w:r>
-        <w:rPr>
-          <w:rFonts w:ascii="Aptos" w:eastAsia="Aptos" w:hAnsi="Aptos" w:cs="Aptos"/>
-        </w:rPr>
-        <w:t xml:space="preserve"> has been influenced by the indie title: Dark and Darker, which is a medieval and magic Player vs Player vs AI Enemy dungeon crawler themed game</w:t>
+        <w:t>This Dark Fantasy Armoury 3D Scene has been influenced by the indie title: Dark and Darker, which is a medieval and magic Player vs Player vs AI Enemy dungeon crawler themed game</w:t>
       </w:r>
       <w:r>
         <w:rPr>
@@ -257,111 +256,191 @@
         <w:rPr>
           <w:rFonts w:ascii="Aptos" w:eastAsia="Aptos" w:hAnsi="Aptos" w:cs="Aptos"/>
         </w:rPr>
-        <w:t>The key highlights of the scene are the a</w:t>
-      </w:r>
-      <w:r>
-        <w:rPr>
-          <w:rFonts w:ascii="Aptos" w:eastAsia="Aptos" w:hAnsi="Aptos" w:cs="Aptos"/>
-        </w:rPr>
-        <w:t>rmour</w:t>
-      </w:r>
-      <w:r>
-        <w:rPr>
-          <w:rFonts w:ascii="Aptos" w:eastAsia="Aptos" w:hAnsi="Aptos" w:cs="Aptos"/>
-        </w:rPr>
-        <w:t xml:space="preserve"> sets</w:t>
-      </w:r>
-      <w:r>
-        <w:rPr>
-          <w:rFonts w:ascii="Aptos" w:eastAsia="Aptos" w:hAnsi="Aptos" w:cs="Aptos"/>
-        </w:rPr>
-        <w:t xml:space="preserve">, </w:t>
-      </w:r>
-      <w:r>
-        <w:rPr>
-          <w:rFonts w:ascii="Aptos" w:eastAsia="Aptos" w:hAnsi="Aptos" w:cs="Aptos"/>
-        </w:rPr>
-        <w:t>successfully rendering f</w:t>
-      </w:r>
-      <w:r>
-        <w:rPr>
-          <w:rFonts w:ascii="Aptos" w:eastAsia="Aptos" w:hAnsi="Aptos" w:cs="Aptos"/>
-        </w:rPr>
-        <w:t>ire</w:t>
-      </w:r>
-      <w:r>
-        <w:rPr>
-          <w:rFonts w:ascii="Aptos" w:eastAsia="Aptos" w:hAnsi="Aptos" w:cs="Aptos"/>
-        </w:rPr>
-        <w:t xml:space="preserve"> effects</w:t>
-      </w:r>
-      <w:r>
-        <w:rPr>
-          <w:rFonts w:ascii="Aptos" w:eastAsia="Aptos" w:hAnsi="Aptos" w:cs="Aptos"/>
-        </w:rPr>
-        <w:t xml:space="preserve"> after the </w:t>
-      </w:r>
-      <w:r>
-        <w:rPr>
-          <w:rFonts w:ascii="Aptos" w:eastAsia="Aptos" w:hAnsi="Aptos" w:cs="Aptos"/>
-        </w:rPr>
-        <w:t>many hours of trouble shooting</w:t>
-      </w:r>
-      <w:r>
-        <w:rPr>
-          <w:rFonts w:ascii="Aptos" w:eastAsia="Aptos" w:hAnsi="Aptos" w:cs="Aptos"/>
-        </w:rPr>
-        <w:t>,</w:t>
-      </w:r>
-      <w:r>
-        <w:rPr>
-          <w:rFonts w:ascii="Aptos" w:eastAsia="Aptos" w:hAnsi="Aptos" w:cs="Aptos"/>
-        </w:rPr>
-        <w:t xml:space="preserve"> and I believe I have captured the desired</w:t>
-      </w:r>
-      <w:r>
-        <w:rPr>
-          <w:rFonts w:ascii="Aptos" w:eastAsia="Aptos" w:hAnsi="Aptos" w:cs="Aptos"/>
-        </w:rPr>
-        <w:t xml:space="preserve"> overall </w:t>
-      </w:r>
-      <w:r>
-        <w:rPr>
-          <w:rFonts w:ascii="Aptos" w:eastAsia="Aptos" w:hAnsi="Aptos" w:cs="Aptos"/>
-        </w:rPr>
-        <w:t xml:space="preserve">fantasy </w:t>
-      </w:r>
-      <w:r>
-        <w:rPr>
-          <w:rFonts w:ascii="Aptos" w:eastAsia="Aptos" w:hAnsi="Aptos" w:cs="Aptos"/>
-        </w:rPr>
-        <w:t>scene aesthetic</w:t>
-      </w:r>
-      <w:r>
-        <w:rPr>
-          <w:rFonts w:ascii="Aptos" w:eastAsia="Aptos" w:hAnsi="Aptos" w:cs="Aptos"/>
-        </w:rPr>
-        <w:t xml:space="preserve">. One smaller achievement early in the project that I was happy with was the </w:t>
-      </w:r>
-      <w:r>
-        <w:rPr>
-          <w:rFonts w:ascii="Aptos" w:eastAsia="Aptos" w:hAnsi="Aptos" w:cs="Aptos"/>
-        </w:rPr>
-        <w:t>blade – plane modelling</w:t>
-      </w:r>
-      <w:r>
-        <w:rPr>
-          <w:rFonts w:ascii="Aptos" w:eastAsia="Aptos" w:hAnsi="Aptos" w:cs="Aptos"/>
-        </w:rPr>
-        <w:t xml:space="preserve"> for the weapons in the scene, I am proud that I was able to produce appealing weapon blades from modified planes.</w:t>
-      </w:r>
-    </w:p>
-    <w:p>
-      <w:pPr>
-        <w:rPr>
-          <w:rFonts w:ascii="Aptos" w:eastAsia="Aptos" w:hAnsi="Aptos" w:cs="Aptos"/>
-        </w:rPr>
-      </w:pPr>
+        <w:t xml:space="preserve">There are a few features of the project that I am particularly proud of such as the armour sets modelling highlights, created by manipulating plans with a selection of </w:t>
+      </w:r>
+      <w:r>
+        <w:rPr>
+          <w:rFonts w:ascii="Aptos" w:eastAsia="Aptos" w:hAnsi="Aptos" w:cs="Aptos"/>
+        </w:rPr>
+        <w:t>modifiers</w:t>
+      </w:r>
+      <w:r>
+        <w:rPr>
+          <w:rFonts w:ascii="Aptos" w:eastAsia="Aptos" w:hAnsi="Aptos" w:cs="Aptos"/>
+        </w:rPr>
+        <w:t xml:space="preserve"> such as </w:t>
+      </w:r>
+      <w:r>
+        <w:rPr>
+          <w:rFonts w:ascii="Aptos" w:eastAsia="Aptos" w:hAnsi="Aptos" w:cs="Aptos"/>
+        </w:rPr>
+        <w:t>subdivision</w:t>
+      </w:r>
+      <w:r>
+        <w:rPr>
+          <w:rFonts w:ascii="Aptos" w:eastAsia="Aptos" w:hAnsi="Aptos" w:cs="Aptos"/>
+        </w:rPr>
+        <w:t xml:space="preserve"> surface, solidify, mirror and weighted normal. By modelling the amour in this non-destructive workflow </w:t>
+      </w:r>
+      <w:r>
+        <w:rPr>
+          <w:rFonts w:ascii="Aptos" w:eastAsia="Aptos" w:hAnsi="Aptos" w:cs="Aptos"/>
+        </w:rPr>
+        <w:t>methodology,</w:t>
+      </w:r>
+      <w:r>
+        <w:rPr>
+          <w:rFonts w:ascii="Aptos" w:eastAsia="Aptos" w:hAnsi="Aptos" w:cs="Aptos"/>
+        </w:rPr>
+        <w:t xml:space="preserve"> it allows the model </w:t>
+      </w:r>
+      <w:r>
+        <w:rPr>
+          <w:rFonts w:ascii="Aptos" w:eastAsia="Aptos" w:hAnsi="Aptos" w:cs="Aptos"/>
+        </w:rPr>
+        <w:t>to be</w:t>
+      </w:r>
+      <w:r>
+        <w:rPr>
+          <w:rFonts w:ascii="Aptos" w:eastAsia="Aptos" w:hAnsi="Aptos" w:cs="Aptos"/>
+        </w:rPr>
+        <w:t xml:space="preserve"> retroactively adjusted and improved.</w:t>
+      </w:r>
+    </w:p>
+    <w:p>
+      <w:pPr>
+        <w:rPr>
+          <w:rFonts w:ascii="Aptos" w:eastAsia="Aptos" w:hAnsi="Aptos" w:cs="Aptos"/>
+        </w:rPr>
+      </w:pPr>
+      <w:r>
+        <w:rPr>
+          <w:rFonts w:ascii="Aptos" w:eastAsia="Aptos" w:hAnsi="Aptos" w:cs="Aptos"/>
+        </w:rPr>
+        <w:t>Furthermore,</w:t>
+      </w:r>
+      <w:r>
+        <w:rPr>
+          <w:rFonts w:ascii="Aptos" w:eastAsia="Aptos" w:hAnsi="Aptos" w:cs="Aptos"/>
+        </w:rPr>
+        <w:t xml:space="preserve"> the fire particle systems with quick smoke domains that create the fire effects for the lighting sources in the scene were a technical challenge and took me several </w:t>
+      </w:r>
+      <w:r>
+        <w:rPr>
+          <w:rFonts w:ascii="Aptos" w:eastAsia="Aptos" w:hAnsi="Aptos" w:cs="Aptos"/>
+        </w:rPr>
+        <w:lastRenderedPageBreak/>
+        <w:t xml:space="preserve">attempts to successfully learn and implement the particle system setting required, however I am pleased with the output and having </w:t>
+      </w:r>
+      <w:r>
+        <w:rPr>
+          <w:rFonts w:ascii="Aptos" w:eastAsia="Aptos" w:hAnsi="Aptos" w:cs="Aptos"/>
+        </w:rPr>
+        <w:t>overcome</w:t>
+      </w:r>
+      <w:r>
+        <w:rPr>
+          <w:rFonts w:ascii="Aptos" w:eastAsia="Aptos" w:hAnsi="Aptos" w:cs="Aptos"/>
+        </w:rPr>
+        <w:t xml:space="preserve"> the challenge.</w:t>
+      </w:r>
+    </w:p>
+    <w:p>
+      <w:pPr>
+        <w:rPr>
+          <w:rFonts w:ascii="Aptos" w:eastAsia="Aptos" w:hAnsi="Aptos" w:cs="Aptos"/>
+        </w:rPr>
+      </w:pPr>
+      <w:r>
+        <w:rPr>
+          <w:rFonts w:ascii="Aptos" w:eastAsia="Aptos" w:hAnsi="Aptos" w:cs="Aptos"/>
+        </w:rPr>
+        <w:t xml:space="preserve">Other achievements I am proud of are the procedural and </w:t>
+      </w:r>
+      <w:r>
+        <w:rPr>
+          <w:rFonts w:ascii="Aptos" w:eastAsia="Aptos" w:hAnsi="Aptos" w:cs="Aptos"/>
+        </w:rPr>
+        <w:t>multi-coloured</w:t>
+      </w:r>
+      <w:r>
+        <w:rPr>
+          <w:rFonts w:ascii="Aptos" w:eastAsia="Aptos" w:hAnsi="Aptos" w:cs="Aptos"/>
+        </w:rPr>
+        <w:t xml:space="preserve"> random island brick material which when applied to the scene </w:t>
+      </w:r>
+      <w:r>
+        <w:rPr>
+          <w:rFonts w:ascii="Aptos" w:eastAsia="Aptos" w:hAnsi="Aptos" w:cs="Aptos"/>
+        </w:rPr>
+        <w:t>creates</w:t>
+      </w:r>
+      <w:r>
+        <w:rPr>
+          <w:rFonts w:ascii="Aptos" w:eastAsia="Aptos" w:hAnsi="Aptos" w:cs="Aptos"/>
+        </w:rPr>
+        <w:t xml:space="preserve"> an impressive level of detail to the wall factory </w:t>
+      </w:r>
+      <w:r>
+        <w:rPr>
+          <w:rFonts w:ascii="Aptos" w:eastAsia="Aptos" w:hAnsi="Aptos" w:cs="Aptos"/>
+        </w:rPr>
+        <w:t xml:space="preserve">add-on </w:t>
+      </w:r>
+      <w:r>
+        <w:rPr>
+          <w:rFonts w:ascii="Aptos" w:eastAsia="Aptos" w:hAnsi="Aptos" w:cs="Aptos"/>
+        </w:rPr>
+        <w:t>produced building blocks and helps elevate the scene overall.</w:t>
+      </w:r>
+      <w:r>
+        <w:rPr>
+          <w:rFonts w:ascii="Aptos" w:eastAsia="Aptos" w:hAnsi="Aptos" w:cs="Aptos"/>
+        </w:rPr>
+        <w:t xml:space="preserve"> In addition to this I am pleased with the overall scene ambience</w:t>
+      </w:r>
+      <w:r>
+        <w:rPr>
+          <w:rFonts w:ascii="Aptos" w:eastAsia="Aptos" w:hAnsi="Aptos" w:cs="Aptos"/>
+        </w:rPr>
+        <w:t xml:space="preserve"> </w:t>
+      </w:r>
+      <w:r>
+        <w:rPr>
+          <w:rFonts w:ascii="Aptos" w:eastAsia="Aptos" w:hAnsi="Aptos" w:cs="Aptos"/>
+        </w:rPr>
+        <w:t>created by the colour choices and themed lighting</w:t>
+      </w:r>
+      <w:r>
+        <w:rPr>
+          <w:rFonts w:ascii="Aptos" w:eastAsia="Aptos" w:hAnsi="Aptos" w:cs="Aptos"/>
+        </w:rPr>
+        <w:t xml:space="preserve">, I think that I have </w:t>
+      </w:r>
+      <w:r>
+        <w:rPr>
+          <w:rFonts w:ascii="Aptos" w:eastAsia="Aptos" w:hAnsi="Aptos" w:cs="Aptos"/>
+        </w:rPr>
+        <w:t>accurately</w:t>
+      </w:r>
+      <w:r>
+        <w:rPr>
+          <w:rFonts w:ascii="Aptos" w:eastAsia="Aptos" w:hAnsi="Aptos" w:cs="Aptos"/>
+        </w:rPr>
+        <w:t xml:space="preserve"> captured </w:t>
+      </w:r>
+      <w:r>
+        <w:rPr>
+          <w:rFonts w:ascii="Aptos" w:eastAsia="Aptos" w:hAnsi="Aptos" w:cs="Aptos"/>
+        </w:rPr>
+        <w:t>the aesthetic</w:t>
+      </w:r>
+      <w:r>
+        <w:rPr>
+          <w:rFonts w:ascii="Aptos" w:eastAsia="Aptos" w:hAnsi="Aptos" w:cs="Aptos"/>
+        </w:rPr>
+        <w:t xml:space="preserve"> that I set out to in my project definition during the planning phase.</w:t>
+      </w:r>
     </w:p>
     <w:p>
       <w:pPr>
@@ -384,7 +463,6 @@
           <w:b/>
           <w:bCs/>
         </w:rPr>
-        <w:lastRenderedPageBreak/>
         <w:t>3. Challenges and Problems Encountered</w:t>
       </w:r>
     </w:p>
@@ -552,7 +630,14 @@
         <w:rPr>
           <w:rFonts w:ascii="Aptos" w:eastAsia="Aptos" w:hAnsi="Aptos" w:cs="Aptos"/>
         </w:rPr>
-        <w:t>hink that being able to have complete creative direction within the context of a major project like this is excellent and I have enjoyed being able to commit wholly to this piece of work.</w:t>
+        <w:t xml:space="preserve">hink that being able to have complete creative direction </w:t>
+      </w:r>
+      <w:r>
+        <w:rPr>
+          <w:rFonts w:ascii="Aptos" w:eastAsia="Aptos" w:hAnsi="Aptos" w:cs="Aptos"/>
+        </w:rPr>
+        <w:lastRenderedPageBreak/>
+        <w:t>within the context of a major project like this is excellent and I have enjoyed being able to commit wholly to this piece of work.</w:t>
       </w:r>
     </w:p>
     <w:p>
@@ -582,91 +667,32 @@
         <w:rPr>
           <w:rFonts w:ascii="Aptos" w:eastAsia="Aptos" w:hAnsi="Aptos" w:cs="Aptos"/>
         </w:rPr>
-        <w:t>If I were to further development my next step would be to introduce c</w:t>
-      </w:r>
-      <w:r>
-        <w:rPr>
-          <w:rFonts w:ascii="Aptos" w:eastAsia="Aptos" w:hAnsi="Aptos" w:cs="Aptos"/>
-        </w:rPr>
-        <w:t>haracters and other buildings</w:t>
-      </w:r>
-      <w:r>
-        <w:rPr>
-          <w:rFonts w:ascii="Aptos" w:eastAsia="Aptos" w:hAnsi="Aptos" w:cs="Aptos"/>
-        </w:rPr>
-        <w:t xml:space="preserve"> with their own purpose to begin creating a social </w:t>
-      </w:r>
-      <w:r>
-        <w:rPr>
-          <w:rFonts w:ascii="Aptos" w:eastAsia="Aptos" w:hAnsi="Aptos" w:cs="Aptos"/>
-        </w:rPr>
-        <w:t>space and</w:t>
-      </w:r>
-      <w:r>
-        <w:rPr>
-          <w:rFonts w:ascii="Aptos" w:eastAsia="Aptos" w:hAnsi="Aptos" w:cs="Aptos"/>
-        </w:rPr>
-        <w:t xml:space="preserve"> slightly adapt the armoury scene into an </w:t>
-      </w:r>
-      <w:r>
-        <w:rPr>
-          <w:rFonts w:ascii="Aptos" w:eastAsia="Aptos" w:hAnsi="Aptos" w:cs="Aptos"/>
-        </w:rPr>
-        <w:t>in-game</w:t>
-      </w:r>
-      <w:r>
-        <w:rPr>
-          <w:rFonts w:ascii="Aptos" w:eastAsia="Aptos" w:hAnsi="Aptos" w:cs="Aptos"/>
-        </w:rPr>
-        <w:t xml:space="preserve"> NPC store for players to buy weapons and armour. After this I would create </w:t>
-      </w:r>
-      <w:r>
-        <w:rPr>
-          <w:rFonts w:ascii="Aptos" w:eastAsia="Aptos" w:hAnsi="Aptos" w:cs="Aptos"/>
-        </w:rPr>
-        <w:t xml:space="preserve">lore and </w:t>
-      </w:r>
-      <w:r>
-        <w:rPr>
-          <w:rFonts w:ascii="Aptos" w:eastAsia="Aptos" w:hAnsi="Aptos" w:cs="Aptos"/>
-        </w:rPr>
-        <w:t xml:space="preserve">develop the </w:t>
-      </w:r>
-      <w:r>
-        <w:rPr>
-          <w:rFonts w:ascii="Aptos" w:eastAsia="Aptos" w:hAnsi="Aptos" w:cs="Aptos"/>
-        </w:rPr>
-        <w:t>world,</w:t>
-      </w:r>
-      <w:r>
-        <w:rPr>
-          <w:rFonts w:ascii="Aptos" w:eastAsia="Aptos" w:hAnsi="Aptos" w:cs="Aptos"/>
-        </w:rPr>
-        <w:t xml:space="preserve"> </w:t>
-      </w:r>
-      <w:r>
-        <w:rPr>
-          <w:rFonts w:ascii="Aptos" w:eastAsia="Aptos" w:hAnsi="Aptos" w:cs="Aptos"/>
-        </w:rPr>
-        <w:t xml:space="preserve">later stages of development in this direction would include things like </w:t>
-      </w:r>
-      <w:r>
-        <w:rPr>
-          <w:rFonts w:ascii="Aptos" w:eastAsia="Aptos" w:hAnsi="Aptos" w:cs="Aptos"/>
-        </w:rPr>
-        <w:t>interactable</w:t>
-      </w:r>
-      <w:r>
-        <w:rPr>
-          <w:rFonts w:ascii="Aptos" w:eastAsia="Aptos" w:hAnsi="Aptos" w:cs="Aptos"/>
-        </w:rPr>
-        <w:t>s</w:t>
-      </w:r>
-      <w:r>
-        <w:rPr>
-          <w:rFonts w:ascii="Aptos" w:eastAsia="Aptos" w:hAnsi="Aptos" w:cs="Aptos"/>
-        </w:rPr>
-        <w:t xml:space="preserve"> and NPCs, quests and enemies etc.</w:t>
+        <w:t>Moving forward I would like to further improve the quality of my materials by creating more sophisticated textures and shaders which will improve the scene aesthetically, in line with this goal I am interested in learning the substance painter software as I believe it contains features that would be helpful in this goal.</w:t>
+      </w:r>
+    </w:p>
+    <w:p>
+      <w:pPr>
+        <w:rPr>
+          <w:rFonts w:ascii="Aptos" w:eastAsia="Aptos" w:hAnsi="Aptos" w:cs="Aptos"/>
+        </w:rPr>
+      </w:pPr>
+      <w:r>
+        <w:rPr>
+          <w:rFonts w:ascii="Aptos" w:eastAsia="Aptos" w:hAnsi="Aptos" w:cs="Aptos"/>
+        </w:rPr>
+        <w:t xml:space="preserve">Developing further buildings and assets to create a larger overall scene is a desirable goal however due to the level of detail and memory investment in the current </w:t>
+      </w:r>
+      <w:r>
+        <w:rPr>
+          <w:rFonts w:ascii="Aptos" w:eastAsia="Aptos" w:hAnsi="Aptos" w:cs="Aptos"/>
+        </w:rPr>
+        <w:t>scene;</w:t>
+      </w:r>
+      <w:r>
+        <w:rPr>
+          <w:rFonts w:ascii="Aptos" w:eastAsia="Aptos" w:hAnsi="Aptos" w:cs="Aptos"/>
+        </w:rPr>
+        <w:t xml:space="preserve"> to increase the scale of the scene I would have to research and consider how best to optimise the scene so that it may be expanded in a sustainable fashion.</w:t>
       </w:r>
     </w:p>
     <w:p>
@@ -696,7 +722,6 @@
         <w:rPr>
           <w:rFonts w:ascii="Aptos" w:eastAsia="Aptos" w:hAnsi="Aptos" w:cs="Aptos"/>
         </w:rPr>
-        <w:lastRenderedPageBreak/>
         <w:t xml:space="preserve">In conclusion, </w:t>
       </w:r>
       <w:r>

</xml_diff>